<commit_message>
WWise Upgrade to 2023.1.8
</commit_message>
<xml_diff>
--- a/RR_WeaponsDemo.docx
+++ b/RR_WeaponsDemo.docx
@@ -1,6 +1,6 @@
 
 <file path=word/document.xml><?xml version="1.0" encoding="utf-8"?>
-<w:document xmlns:wpc="http://schemas.microsoft.com/office/word/2010/wordprocessingCanvas" xmlns:cx="http://schemas.microsoft.com/office/drawing/2014/chartex" xmlns:cx1="http://schemas.microsoft.com/office/drawing/2015/9/8/chartex" xmlns:cx2="http://schemas.microsoft.com/office/drawing/2015/10/21/chartex" xmlns:cx3="http://schemas.microsoft.com/office/drawing/2016/5/9/chartex" xmlns:cx4="http://schemas.microsoft.com/office/drawing/2016/5/10/chartex" xmlns:cx5="http://schemas.microsoft.com/office/drawing/2016/5/11/chartex" xmlns:cx6="http://schemas.microsoft.com/office/drawing/2016/5/12/chartex" xmlns:cx7="http://schemas.microsoft.com/office/drawing/2016/5/13/chartex" xmlns:cx8="http://schemas.microsoft.com/office/drawing/2016/5/14/chartex" xmlns:mc="http://schemas.openxmlformats.org/markup-compatibility/2006" xmlns:aink="http://schemas.microsoft.com/office/drawing/2016/ink" xmlns:am3d="http://schemas.microsoft.com/office/drawing/2017/model3d" xmlns:o="urn:schemas-microsoft-com:office:office" xmlns:oel="http://schemas.microsoft.com/office/2019/extlst" xmlns:r="http://schemas.openxmlformats.org/officeDocument/2006/relationships" xmlns:m="http://schemas.openxmlformats.org/officeDocument/2006/math" xmlns:v="urn:schemas-microsoft-com:vml" xmlns:wp14="http://schemas.microsoft.com/office/word/2010/wordprocessingDrawing" xmlns:wp="http://schemas.openxmlformats.org/drawingml/2006/wordprocessingDrawing" xmlns:w10="urn:schemas-microsoft-com:office:word" xmlns:w="http://schemas.openxmlformats.org/wordprocessingml/2006/main" xmlns:w14="http://schemas.microsoft.com/office/word/2010/wordml" xmlns:w15="http://schemas.microsoft.com/office/word/2012/wordml" xmlns:w16cex="http://schemas.microsoft.com/office/word/2018/wordml/cex" xmlns:w16cid="http://schemas.microsoft.com/office/word/2016/wordml/cid" xmlns:w16="http://schemas.microsoft.com/office/word/2018/wordml" xmlns:w16sdtdh="http://schemas.microsoft.com/office/word/2020/wordml/sdtdatahash" xmlns:w16se="http://schemas.microsoft.com/office/word/2015/wordml/symex" xmlns:wpg="http://schemas.microsoft.com/office/word/2010/wordprocessingGroup" xmlns:wpi="http://schemas.microsoft.com/office/word/2010/wordprocessingInk" xmlns:wne="http://schemas.microsoft.com/office/word/2006/wordml" xmlns:wps="http://schemas.microsoft.com/office/word/2010/wordprocessingShape" mc:Ignorable="w14 w15 w16se w16cid w16 w16cex w16sdtdh wp14">
+<w:document xmlns:wpc="http://schemas.microsoft.com/office/word/2010/wordprocessingCanvas" xmlns:cx="http://schemas.microsoft.com/office/drawing/2014/chartex" xmlns:cx1="http://schemas.microsoft.com/office/drawing/2015/9/8/chartex" xmlns:cx2="http://schemas.microsoft.com/office/drawing/2015/10/21/chartex" xmlns:cx3="http://schemas.microsoft.com/office/drawing/2016/5/9/chartex" xmlns:cx4="http://schemas.microsoft.com/office/drawing/2016/5/10/chartex" xmlns:cx5="http://schemas.microsoft.com/office/drawing/2016/5/11/chartex" xmlns:cx6="http://schemas.microsoft.com/office/drawing/2016/5/12/chartex" xmlns:cx7="http://schemas.microsoft.com/office/drawing/2016/5/13/chartex" xmlns:cx8="http://schemas.microsoft.com/office/drawing/2016/5/14/chartex" xmlns:mc="http://schemas.openxmlformats.org/markup-compatibility/2006" xmlns:aink="http://schemas.microsoft.com/office/drawing/2016/ink" xmlns:am3d="http://schemas.microsoft.com/office/drawing/2017/model3d" xmlns:o="urn:schemas-microsoft-com:office:office" xmlns:oel="http://schemas.microsoft.com/office/2019/extlst" xmlns:r="http://schemas.openxmlformats.org/officeDocument/2006/relationships" xmlns:m="http://schemas.openxmlformats.org/officeDocument/2006/math" xmlns:v="urn:schemas-microsoft-com:vml" xmlns:wp14="http://schemas.microsoft.com/office/word/2010/wordprocessingDrawing" xmlns:wp="http://schemas.openxmlformats.org/drawingml/2006/wordprocessingDrawing" xmlns:w10="urn:schemas-microsoft-com:office:word" xmlns:w="http://schemas.openxmlformats.org/wordprocessingml/2006/main" xmlns:w14="http://schemas.microsoft.com/office/word/2010/wordml" xmlns:w15="http://schemas.microsoft.com/office/word/2012/wordml" xmlns:w16cex="http://schemas.microsoft.com/office/word/2018/wordml/cex" xmlns:w16cid="http://schemas.microsoft.com/office/word/2016/wordml/cid" xmlns:w16="http://schemas.microsoft.com/office/word/2018/wordml" xmlns:w16du="http://schemas.microsoft.com/office/word/2023/wordml/word16du" xmlns:w16sdtdh="http://schemas.microsoft.com/office/word/2020/wordml/sdtdatahash" xmlns:w16se="http://schemas.microsoft.com/office/word/2015/wordml/symex" xmlns:wpg="http://schemas.microsoft.com/office/word/2010/wordprocessingGroup" xmlns:wpi="http://schemas.microsoft.com/office/word/2010/wordprocessingInk" xmlns:wne="http://schemas.microsoft.com/office/word/2006/wordml" xmlns:wps="http://schemas.microsoft.com/office/word/2010/wordprocessingShape" mc:Ignorable="w14 w15 w16se w16cid w16 w16cex w16sdtdh w16du wp14">
   <w:body>
     <w:p>
       <w:pPr>
@@ -10,71 +10,21 @@
           <w:szCs w:val="36"/>
         </w:rPr>
       </w:pPr>
-      <w:r>
+    </w:p>
+    <w:p>
+      <w:pPr>
+        <w:jc w:val="center"/>
         <w:rPr>
-          <w:noProof/>
+          <w:b/>
+          <w:bCs/>
           <w:sz w:val="36"/>
           <w:szCs w:val="36"/>
         </w:rPr>
-        <w:drawing>
-          <wp:inline distT="0" distB="0" distL="0" distR="0" wp14:anchorId="4E5303F0" wp14:editId="18FE366A">
-            <wp:extent cx="2743200" cy="1543050"/>
-            <wp:effectExtent l="0" t="0" r="0" b="0"/>
-            <wp:docPr id="962838791" name="Picture 3"/>
-            <wp:cNvGraphicFramePr>
-              <a:graphicFrameLocks xmlns:a="http://schemas.openxmlformats.org/drawingml/2006/main" noChangeAspect="1"/>
-            </wp:cNvGraphicFramePr>
-            <a:graphic xmlns:a="http://schemas.openxmlformats.org/drawingml/2006/main">
-              <a:graphicData uri="http://schemas.openxmlformats.org/drawingml/2006/picture">
-                <pic:pic xmlns:pic="http://schemas.openxmlformats.org/drawingml/2006/picture">
-                  <pic:nvPicPr>
-                    <pic:cNvPr id="962838791" name="Picture 3"/>
-                    <pic:cNvPicPr>
-                      <a:picLocks noChangeAspect="1" noChangeArrowheads="1"/>
-                    </pic:cNvPicPr>
-                  </pic:nvPicPr>
-                  <pic:blipFill>
-                    <a:blip r:embed="rId5" cstate="print">
-                      <a:extLst>
-                        <a:ext uri="{28A0092B-C50C-407E-A947-70E740481C1C}">
-                          <a14:useLocalDpi xmlns:a14="http://schemas.microsoft.com/office/drawing/2010/main" val="0"/>
-                        </a:ext>
-                      </a:extLst>
-                    </a:blip>
-                    <a:stretch>
-                      <a:fillRect/>
-                    </a:stretch>
-                  </pic:blipFill>
-                  <pic:spPr bwMode="auto">
-                    <a:xfrm>
-                      <a:off x="0" y="0"/>
-                      <a:ext cx="2763212" cy="1554307"/>
-                    </a:xfrm>
-                    <a:prstGeom prst="rect">
-                      <a:avLst/>
-                    </a:prstGeom>
-                    <a:noFill/>
-                    <a:ln>
-                      <a:noFill/>
-                    </a:ln>
-                  </pic:spPr>
-                </pic:pic>
-              </a:graphicData>
-            </a:graphic>
-          </wp:inline>
-        </w:drawing>
-      </w:r>
-    </w:p>
-    <w:p>
-      <w:pPr>
-        <w:jc w:val="center"/>
-        <w:rPr>
-          <w:sz w:val="36"/>
-          <w:szCs w:val="36"/>
-        </w:rPr>
       </w:pPr>
       <w:r>
         <w:rPr>
+          <w:b/>
+          <w:bCs/>
           <w:sz w:val="36"/>
           <w:szCs w:val="36"/>
         </w:rPr>
@@ -158,7 +108,7 @@
           <w:numId w:val="25"/>
         </w:numPr>
       </w:pPr>
-      <w:hyperlink r:id="rId6" w:history="1">
+      <w:hyperlink r:id="rId5" w:history="1">
         <w:r>
           <w:rPr>
             <w:rStyle w:val="Hyperlink"/>
@@ -190,7 +140,7 @@
           <w:numId w:val="25"/>
         </w:numPr>
       </w:pPr>
-      <w:hyperlink r:id="rId7" w:history="1">
+      <w:hyperlink r:id="rId6" w:history="1">
         <w:r>
           <w:rPr>
             <w:rStyle w:val="Hyperlink"/>
@@ -198,640 +148,6 @@
           <w:t>https://www.unrealengine.com/en-US/download</w:t>
         </w:r>
       </w:hyperlink>
-    </w:p>
-    <w:p>
-      <w:pPr>
-        <w:rPr>
-          <w:b/>
-          <w:bCs/>
-          <w:noProof/>
-          <w:sz w:val="24"/>
-          <w:szCs w:val="24"/>
-          <w:u w:val="single"/>
-        </w:rPr>
-      </w:pPr>
-      <w:r>
-        <w:rPr>
-          <w:b/>
-          <w:bCs/>
-          <w:noProof/>
-          <w:sz w:val="24"/>
-          <w:szCs w:val="24"/>
-          <w:u w:val="single"/>
-        </w:rPr>
-        <w:t xml:space="preserve">Wwise Soundbank </w:t>
-      </w:r>
-      <w:r>
-        <w:rPr>
-          <w:b/>
-          <w:bCs/>
-          <w:noProof/>
-          <w:sz w:val="24"/>
-          <w:szCs w:val="24"/>
-          <w:u w:val="single"/>
-        </w:rPr>
-        <w:t xml:space="preserve">Path: </w:t>
-      </w:r>
-    </w:p>
-    <w:p>
-      <w:pPr>
-        <w:pStyle w:val="ListParagraph"/>
-        <w:numPr>
-          <w:ilvl w:val="0"/>
-          <w:numId w:val="25"/>
-        </w:numPr>
-        <w:rPr>
-          <w:noProof/>
-        </w:rPr>
-      </w:pPr>
-      <w:r>
-        <w:rPr>
-          <w:noProof/>
-        </w:rPr>
-        <w:t>Wwise: Once installed, open Wwise Project Settings</w:t>
-      </w:r>
-      <w:r>
-        <w:rPr>
-          <w:noProof/>
-        </w:rPr>
-        <w:t xml:space="preserve"> and navigate to the SoundBanks Tab. </w:t>
-      </w:r>
-    </w:p>
-    <w:p>
-      <w:pPr>
-        <w:pStyle w:val="ListParagraph"/>
-        <w:numPr>
-          <w:ilvl w:val="1"/>
-          <w:numId w:val="25"/>
-        </w:numPr>
-        <w:rPr>
-          <w:noProof/>
-        </w:rPr>
-      </w:pPr>
-      <w:r>
-        <w:rPr>
-          <w:noProof/>
-        </w:rPr>
-        <w:t xml:space="preserve">Locate the Root Output Path and click on the … widget. </w:t>
-      </w:r>
-    </w:p>
-    <w:p>
-      <w:pPr>
-        <w:pStyle w:val="ListParagraph"/>
-        <w:numPr>
-          <w:ilvl w:val="0"/>
-          <w:numId w:val="25"/>
-        </w:numPr>
-        <w:rPr>
-          <w:b/>
-          <w:bCs/>
-          <w:noProof/>
-        </w:rPr>
-      </w:pPr>
-      <w:r>
-        <w:rPr>
-          <w:noProof/>
-        </w:rPr>
-        <w:t>When the window opens, navigate to …</w:t>
-      </w:r>
-      <w:r>
-        <w:rPr>
-          <w:b/>
-          <w:bCs/>
-          <w:noProof/>
-        </w:rPr>
-        <w:t xml:space="preserve"> </w:t>
-      </w:r>
-      <w:r>
-        <w:rPr>
-          <w:b/>
-          <w:bCs/>
-          <w:noProof/>
-        </w:rPr>
-        <w:t>Mento01_ScifiBase 5.2\Content\WwiseAudio\GeneratedSoundbanks</w:t>
-      </w:r>
-    </w:p>
-    <w:p>
-      <w:pPr>
-        <w:pStyle w:val="ListParagraph"/>
-        <w:numPr>
-          <w:ilvl w:val="0"/>
-          <w:numId w:val="25"/>
-        </w:numPr>
-        <w:rPr>
-          <w:noProof/>
-        </w:rPr>
-      </w:pPr>
-      <w:r>
-        <w:rPr>
-          <w:noProof/>
-        </w:rPr>
-        <w:t xml:space="preserve">Select the </w:t>
-      </w:r>
-      <w:r>
-        <w:rPr>
-          <w:b/>
-          <w:bCs/>
-          <w:noProof/>
-        </w:rPr>
-        <w:t>GeneratedSoundbanks</w:t>
-      </w:r>
-      <w:r>
-        <w:rPr>
-          <w:noProof/>
-        </w:rPr>
-        <w:t xml:space="preserve"> folder</w:t>
-      </w:r>
-      <w:r>
-        <w:rPr>
-          <w:noProof/>
-        </w:rPr>
-        <w:t xml:space="preserve"> and click </w:t>
-      </w:r>
-      <w:r>
-        <w:rPr>
-          <w:b/>
-          <w:bCs/>
-          <w:noProof/>
-        </w:rPr>
-        <w:t>Select Folder</w:t>
-      </w:r>
-    </w:p>
-    <w:p>
-      <w:pPr>
-        <w:pStyle w:val="ListParagraph"/>
-        <w:numPr>
-          <w:ilvl w:val="1"/>
-          <w:numId w:val="25"/>
-        </w:numPr>
-        <w:rPr>
-          <w:noProof/>
-        </w:rPr>
-      </w:pPr>
-      <w:r>
-        <w:rPr>
-          <w:noProof/>
-        </w:rPr>
-        <w:t xml:space="preserve">This will </w:t>
-      </w:r>
-      <w:r>
-        <w:rPr>
-          <w:noProof/>
-        </w:rPr>
-        <w:t>set/check the</w:t>
-      </w:r>
-      <w:r>
-        <w:rPr>
-          <w:noProof/>
-        </w:rPr>
-        <w:t xml:space="preserve"> location of your </w:t>
-      </w:r>
-      <w:r>
-        <w:rPr>
-          <w:noProof/>
-        </w:rPr>
-        <w:t xml:space="preserve">Soundbanks when they are generated. </w:t>
-      </w:r>
-      <w:r>
-        <w:rPr>
-          <w:noProof/>
-        </w:rPr>
-        <w:t xml:space="preserve"> </w:t>
-      </w:r>
-    </w:p>
-    <w:p>
-      <w:pPr>
-        <w:rPr>
-          <w:b/>
-          <w:bCs/>
-          <w:noProof/>
-          <w:sz w:val="24"/>
-          <w:szCs w:val="24"/>
-          <w:u w:val="single"/>
-        </w:rPr>
-      </w:pPr>
-      <w:r>
-        <w:rPr>
-          <w:b/>
-          <w:bCs/>
-          <w:noProof/>
-          <w:sz w:val="24"/>
-          <w:szCs w:val="24"/>
-          <w:u w:val="single"/>
-        </w:rPr>
-        <w:t xml:space="preserve">Wwise Installation Path in Unreal Engine: </w:t>
-      </w:r>
-    </w:p>
-    <w:p>
-      <w:pPr>
-        <w:pStyle w:val="ListParagraph"/>
-        <w:numPr>
-          <w:ilvl w:val="0"/>
-          <w:numId w:val="25"/>
-        </w:numPr>
-        <w:rPr>
-          <w:noProof/>
-        </w:rPr>
-      </w:pPr>
-      <w:r>
-        <w:rPr>
-          <w:noProof/>
-        </w:rPr>
-        <w:t xml:space="preserve">Once </w:t>
-      </w:r>
-      <w:r>
-        <w:rPr>
-          <w:noProof/>
-        </w:rPr>
-        <w:t>the Unreal engine has been installed:</w:t>
-      </w:r>
-    </w:p>
-    <w:p>
-      <w:pPr>
-        <w:pStyle w:val="ListParagraph"/>
-        <w:numPr>
-          <w:ilvl w:val="1"/>
-          <w:numId w:val="25"/>
-        </w:numPr>
-        <w:rPr>
-          <w:noProof/>
-        </w:rPr>
-      </w:pPr>
-      <w:r>
-        <w:rPr>
-          <w:noProof/>
-        </w:rPr>
-        <w:t>O</w:t>
-      </w:r>
-      <w:r>
-        <w:rPr>
-          <w:noProof/>
-        </w:rPr>
-        <w:t xml:space="preserve">pen </w:t>
-      </w:r>
-      <w:r>
-        <w:rPr>
-          <w:noProof/>
-        </w:rPr>
-        <w:t xml:space="preserve">Edit &gt; </w:t>
-      </w:r>
-      <w:r>
-        <w:rPr>
-          <w:noProof/>
-        </w:rPr>
-        <w:t xml:space="preserve">Project Settings. </w:t>
-      </w:r>
-    </w:p>
-    <w:p>
-      <w:pPr>
-        <w:pStyle w:val="ListParagraph"/>
-        <w:numPr>
-          <w:ilvl w:val="2"/>
-          <w:numId w:val="25"/>
-        </w:numPr>
-        <w:rPr>
-          <w:noProof/>
-        </w:rPr>
-      </w:pPr>
-      <w:r>
-        <w:rPr>
-          <w:noProof/>
-        </w:rPr>
-        <w:t xml:space="preserve">Navigate to User Settings at the bottom under the Wwise section. </w:t>
-      </w:r>
-    </w:p>
-    <w:p>
-      <w:pPr>
-        <w:pStyle w:val="ListParagraph"/>
-        <w:numPr>
-          <w:ilvl w:val="2"/>
-          <w:numId w:val="25"/>
-        </w:numPr>
-        <w:rPr>
-          <w:noProof/>
-        </w:rPr>
-      </w:pPr>
-      <w:r>
-        <w:rPr>
-          <w:noProof/>
-        </w:rPr>
-        <w:t>Change the Wwise Windows Installation Path to the location of the your local install of Wwise 2202.1.4.82</w:t>
-      </w:r>
-      <w:r>
-        <w:rPr>
-          <w:noProof/>
-        </w:rPr>
-        <w:t>42</w:t>
-      </w:r>
-    </w:p>
-    <w:p>
-      <w:pPr>
-        <w:pStyle w:val="ListParagraph"/>
-        <w:numPr>
-          <w:ilvl w:val="2"/>
-          <w:numId w:val="25"/>
-        </w:numPr>
-        <w:rPr>
-          <w:noProof/>
-        </w:rPr>
-      </w:pPr>
-      <w:r>
-        <w:rPr>
-          <w:noProof/>
-        </w:rPr>
-        <w:t xml:space="preserve">This will be something like </w:t>
-      </w:r>
-      <w:r>
-        <w:rPr>
-          <w:b/>
-          <w:bCs/>
-          <w:noProof/>
-        </w:rPr>
-        <w:t>C:/Program Files (x86)/Audiokinetic/Wwise 2022.1.5.8242</w:t>
-      </w:r>
-    </w:p>
-    <w:p>
-      <w:pPr>
-        <w:pStyle w:val="ListParagraph"/>
-        <w:ind w:left="2160"/>
-        <w:rPr>
-          <w:noProof/>
-        </w:rPr>
-      </w:pPr>
-    </w:p>
-    <w:p>
-      <w:pPr>
-        <w:pStyle w:val="ListParagraph"/>
-        <w:ind w:left="2160"/>
-        <w:rPr>
-          <w:noProof/>
-        </w:rPr>
-      </w:pPr>
-      <w:r>
-        <w:rPr>
-          <w:noProof/>
-        </w:rPr>
-        <w:drawing>
-          <wp:anchor distT="0" distB="0" distL="114300" distR="114300" simplePos="0" relativeHeight="251658240" behindDoc="0" locked="0" layoutInCell="1" allowOverlap="1" wp14:anchorId="05ED616A" wp14:editId="3E3C154D">
-            <wp:simplePos x="0" y="0"/>
-            <wp:positionH relativeFrom="margin">
-              <wp:align>left</wp:align>
-            </wp:positionH>
-            <wp:positionV relativeFrom="paragraph">
-              <wp:posOffset>48260</wp:posOffset>
-            </wp:positionV>
-            <wp:extent cx="2228850" cy="2335530"/>
-            <wp:effectExtent l="0" t="0" r="0" b="7620"/>
-            <wp:wrapSquare wrapText="bothSides"/>
-            <wp:docPr id="2045480374" name="Picture 1" descr="A screenshot of a computer&#10;&#10;Description automatically generated"/>
-            <wp:cNvGraphicFramePr>
-              <a:graphicFrameLocks xmlns:a="http://schemas.openxmlformats.org/drawingml/2006/main" noChangeAspect="1"/>
-            </wp:cNvGraphicFramePr>
-            <a:graphic xmlns:a="http://schemas.openxmlformats.org/drawingml/2006/main">
-              <a:graphicData uri="http://schemas.openxmlformats.org/drawingml/2006/picture">
-                <pic:pic xmlns:pic="http://schemas.openxmlformats.org/drawingml/2006/picture">
-                  <pic:nvPicPr>
-                    <pic:cNvPr id="2045480374" name="Picture 1" descr="A screenshot of a computer&#10;&#10;Description automatically generated"/>
-                    <pic:cNvPicPr/>
-                  </pic:nvPicPr>
-                  <pic:blipFill>
-                    <a:blip r:embed="rId8" cstate="print">
-                      <a:extLst>
-                        <a:ext uri="{28A0092B-C50C-407E-A947-70E740481C1C}">
-                          <a14:useLocalDpi xmlns:a14="http://schemas.microsoft.com/office/drawing/2010/main" val="0"/>
-                        </a:ext>
-                      </a:extLst>
-                    </a:blip>
-                    <a:stretch>
-                      <a:fillRect/>
-                    </a:stretch>
-                  </pic:blipFill>
-                  <pic:spPr>
-                    <a:xfrm>
-                      <a:off x="0" y="0"/>
-                      <a:ext cx="2228850" cy="2335530"/>
-                    </a:xfrm>
-                    <a:prstGeom prst="rect">
-                      <a:avLst/>
-                    </a:prstGeom>
-                  </pic:spPr>
-                </pic:pic>
-              </a:graphicData>
-            </a:graphic>
-            <wp14:sizeRelH relativeFrom="page">
-              <wp14:pctWidth>0</wp14:pctWidth>
-            </wp14:sizeRelH>
-            <wp14:sizeRelV relativeFrom="page">
-              <wp14:pctHeight>0</wp14:pctHeight>
-            </wp14:sizeRelV>
-          </wp:anchor>
-        </w:drawing>
-      </w:r>
-      <w:r>
-        <w:rPr>
-          <w:noProof/>
-        </w:rPr>
-        <w:t xml:space="preserve"> </w:t>
-      </w:r>
-    </w:p>
-    <w:p>
-      <w:pPr>
-        <w:rPr>
-          <w:noProof/>
-          <w:sz w:val="24"/>
-          <w:szCs w:val="24"/>
-        </w:rPr>
-      </w:pPr>
-    </w:p>
-    <w:p>
-      <w:pPr>
-        <w:rPr>
-          <w:noProof/>
-          <w:sz w:val="24"/>
-          <w:szCs w:val="24"/>
-        </w:rPr>
-      </w:pPr>
-      <w:r>
-        <w:rPr>
-          <w:noProof/>
-          <w:sz w:val="24"/>
-          <w:szCs w:val="24"/>
-        </w:rPr>
-        <w:t xml:space="preserve"> </w:t>
-      </w:r>
-    </w:p>
-    <w:p>
-      <w:pPr>
-        <w:rPr>
-          <w:noProof/>
-          <w:sz w:val="24"/>
-          <w:szCs w:val="24"/>
-        </w:rPr>
-      </w:pPr>
-    </w:p>
-    <w:p>
-      <w:pPr>
-        <w:rPr>
-          <w:b/>
-          <w:bCs/>
-          <w:noProof/>
-          <w:sz w:val="24"/>
-          <w:szCs w:val="24"/>
-          <w:u w:val="single"/>
-        </w:rPr>
-      </w:pPr>
-      <w:r>
-        <w:rPr>
-          <w:noProof/>
-          <w:sz w:val="24"/>
-          <w:szCs w:val="24"/>
-        </w:rPr>
-        <w:lastRenderedPageBreak/>
-        <w:drawing>
-          <wp:anchor distT="0" distB="0" distL="114300" distR="114300" simplePos="0" relativeHeight="251659264" behindDoc="0" locked="0" layoutInCell="1" allowOverlap="1" wp14:anchorId="7DE8D134" wp14:editId="4E7BBD4E">
-            <wp:simplePos x="0" y="0"/>
-            <wp:positionH relativeFrom="margin">
-              <wp:align>right</wp:align>
-            </wp:positionH>
-            <wp:positionV relativeFrom="paragraph">
-              <wp:posOffset>343535</wp:posOffset>
-            </wp:positionV>
-            <wp:extent cx="6645910" cy="1675765"/>
-            <wp:effectExtent l="0" t="0" r="2540" b="635"/>
-            <wp:wrapSquare wrapText="bothSides"/>
-            <wp:docPr id="1931615945" name="Picture 1" descr="A screenshot of a computer&#10;&#10;Description automatically generated with medium confidence"/>
-            <wp:cNvGraphicFramePr>
-              <a:graphicFrameLocks xmlns:a="http://schemas.openxmlformats.org/drawingml/2006/main" noChangeAspect="1"/>
-            </wp:cNvGraphicFramePr>
-            <a:graphic xmlns:a="http://schemas.openxmlformats.org/drawingml/2006/main">
-              <a:graphicData uri="http://schemas.openxmlformats.org/drawingml/2006/picture">
-                <pic:pic xmlns:pic="http://schemas.openxmlformats.org/drawingml/2006/picture">
-                  <pic:nvPicPr>
-                    <pic:cNvPr id="1931615945" name="Picture 1" descr="A screenshot of a computer&#10;&#10;Description automatically generated with medium confidence"/>
-                    <pic:cNvPicPr/>
-                  </pic:nvPicPr>
-                  <pic:blipFill>
-                    <a:blip r:embed="rId9">
-                      <a:extLst>
-                        <a:ext uri="{28A0092B-C50C-407E-A947-70E740481C1C}">
-                          <a14:useLocalDpi xmlns:a14="http://schemas.microsoft.com/office/drawing/2010/main" val="0"/>
-                        </a:ext>
-                      </a:extLst>
-                    </a:blip>
-                    <a:stretch>
-                      <a:fillRect/>
-                    </a:stretch>
-                  </pic:blipFill>
-                  <pic:spPr>
-                    <a:xfrm>
-                      <a:off x="0" y="0"/>
-                      <a:ext cx="6645910" cy="1675765"/>
-                    </a:xfrm>
-                    <a:prstGeom prst="rect">
-                      <a:avLst/>
-                    </a:prstGeom>
-                  </pic:spPr>
-                </pic:pic>
-              </a:graphicData>
-            </a:graphic>
-            <wp14:sizeRelH relativeFrom="page">
-              <wp14:pctWidth>0</wp14:pctWidth>
-            </wp14:sizeRelH>
-            <wp14:sizeRelV relativeFrom="page">
-              <wp14:pctHeight>0</wp14:pctHeight>
-            </wp14:sizeRelV>
-          </wp:anchor>
-        </w:drawing>
-      </w:r>
-    </w:p>
-    <w:p>
-      <w:pPr>
-        <w:pStyle w:val="ListParagraph"/>
-        <w:numPr>
-          <w:ilvl w:val="0"/>
-          <w:numId w:val="25"/>
-        </w:numPr>
-        <w:rPr>
-          <w:b/>
-          <w:bCs/>
-          <w:noProof/>
-          <w:sz w:val="24"/>
-          <w:szCs w:val="24"/>
-          <w:u w:val="single"/>
-        </w:rPr>
-      </w:pPr>
-      <w:r>
-        <w:rPr>
-          <w:noProof/>
-        </w:rPr>
-        <w:t>Open Integration Settings and ensure that the Wwise Project Path and Generated Sound Banks Folder is correct.</w:t>
-      </w:r>
-    </w:p>
-    <w:p>
-      <w:pPr>
-        <w:pStyle w:val="ListParagraph"/>
-        <w:numPr>
-          <w:ilvl w:val="0"/>
-          <w:numId w:val="25"/>
-        </w:numPr>
-        <w:rPr>
-          <w:b/>
-          <w:bCs/>
-          <w:noProof/>
-          <w:sz w:val="24"/>
-          <w:szCs w:val="24"/>
-        </w:rPr>
-      </w:pPr>
-      <w:r>
-        <w:rPr>
-          <w:noProof/>
-          <w:sz w:val="24"/>
-          <w:szCs w:val="24"/>
-        </w:rPr>
-        <w:t>This will look something like this:</w:t>
-      </w:r>
-      <w:r>
-        <w:rPr>
-          <w:b/>
-          <w:bCs/>
-          <w:noProof/>
-          <w:sz w:val="24"/>
-          <w:szCs w:val="24"/>
-        </w:rPr>
-        <w:t xml:space="preserve"> </w:t>
-      </w:r>
-      <w:r>
-        <w:rPr>
-          <w:b/>
-          <w:bCs/>
-          <w:noProof/>
-          <w:sz w:val="24"/>
-          <w:szCs w:val="24"/>
-        </w:rPr>
-        <w:t>Mentorship Projects\Mento01_ScifiBase 5.2\Content\WwiseAudio\GeneratedSoundbanks</w:t>
-      </w:r>
-    </w:p>
-    <w:p>
-      <w:pPr>
-        <w:pStyle w:val="ListParagraph"/>
-        <w:numPr>
-          <w:ilvl w:val="0"/>
-          <w:numId w:val="25"/>
-        </w:numPr>
-        <w:rPr>
-          <w:noProof/>
-          <w:sz w:val="24"/>
-          <w:szCs w:val="24"/>
-        </w:rPr>
-      </w:pPr>
-      <w:r>
-        <w:rPr>
-          <w:noProof/>
-          <w:sz w:val="24"/>
-          <w:szCs w:val="24"/>
-        </w:rPr>
-        <w:t xml:space="preserve">GeneratedSoundBanks will always/should live in this location. </w:t>
-      </w:r>
     </w:p>
     <w:sectPr>
       <w:pgSz w:w="11906" w:h="16838"/>
@@ -844,7 +160,7 @@
 </file>
 
 <file path=word/numbering.xml><?xml version="1.0" encoding="utf-8"?>
-<w:numbering xmlns:wpc="http://schemas.microsoft.com/office/word/2010/wordprocessingCanvas" xmlns:cx="http://schemas.microsoft.com/office/drawing/2014/chartex" xmlns:cx1="http://schemas.microsoft.com/office/drawing/2015/9/8/chartex" xmlns:cx2="http://schemas.microsoft.com/office/drawing/2015/10/21/chartex" xmlns:cx3="http://schemas.microsoft.com/office/drawing/2016/5/9/chartex" xmlns:cx4="http://schemas.microsoft.com/office/drawing/2016/5/10/chartex" xmlns:cx5="http://schemas.microsoft.com/office/drawing/2016/5/11/chartex" xmlns:cx6="http://schemas.microsoft.com/office/drawing/2016/5/12/chartex" xmlns:cx7="http://schemas.microsoft.com/office/drawing/2016/5/13/chartex" xmlns:cx8="http://schemas.microsoft.com/office/drawing/2016/5/14/chartex" xmlns:mc="http://schemas.openxmlformats.org/markup-compatibility/2006" xmlns:aink="http://schemas.microsoft.com/office/drawing/2016/ink" xmlns:am3d="http://schemas.microsoft.com/office/drawing/2017/model3d" xmlns:o="urn:schemas-microsoft-com:office:office" xmlns:oel="http://schemas.microsoft.com/office/2019/extlst" xmlns:r="http://schemas.openxmlformats.org/officeDocument/2006/relationships" xmlns:m="http://schemas.openxmlformats.org/officeDocument/2006/math" xmlns:v="urn:schemas-microsoft-com:vml" xmlns:wp14="http://schemas.microsoft.com/office/word/2010/wordprocessingDrawing" xmlns:wp="http://schemas.openxmlformats.org/drawingml/2006/wordprocessingDrawing" xmlns:w10="urn:schemas-microsoft-com:office:word" xmlns:w="http://schemas.openxmlformats.org/wordprocessingml/2006/main" xmlns:w14="http://schemas.microsoft.com/office/word/2010/wordml" xmlns:w15="http://schemas.microsoft.com/office/word/2012/wordml" xmlns:w16cex="http://schemas.microsoft.com/office/word/2018/wordml/cex" xmlns:w16cid="http://schemas.microsoft.com/office/word/2016/wordml/cid" xmlns:w16="http://schemas.microsoft.com/office/word/2018/wordml" xmlns:w16sdtdh="http://schemas.microsoft.com/office/word/2020/wordml/sdtdatahash" xmlns:w16se="http://schemas.microsoft.com/office/word/2015/wordml/symex" xmlns:wpg="http://schemas.microsoft.com/office/word/2010/wordprocessingGroup" xmlns:wpi="http://schemas.microsoft.com/office/word/2010/wordprocessingInk" xmlns:wne="http://schemas.microsoft.com/office/word/2006/wordml" xmlns:wps="http://schemas.microsoft.com/office/word/2010/wordprocessingShape" mc:Ignorable="w14 w15 w16se w16cid w16 w16cex w16sdtdh wp14">
+<w:numbering xmlns:wpc="http://schemas.microsoft.com/office/word/2010/wordprocessingCanvas" xmlns:cx="http://schemas.microsoft.com/office/drawing/2014/chartex" xmlns:cx1="http://schemas.microsoft.com/office/drawing/2015/9/8/chartex" xmlns:cx2="http://schemas.microsoft.com/office/drawing/2015/10/21/chartex" xmlns:cx3="http://schemas.microsoft.com/office/drawing/2016/5/9/chartex" xmlns:cx4="http://schemas.microsoft.com/office/drawing/2016/5/10/chartex" xmlns:cx5="http://schemas.microsoft.com/office/drawing/2016/5/11/chartex" xmlns:cx6="http://schemas.microsoft.com/office/drawing/2016/5/12/chartex" xmlns:cx7="http://schemas.microsoft.com/office/drawing/2016/5/13/chartex" xmlns:cx8="http://schemas.microsoft.com/office/drawing/2016/5/14/chartex" xmlns:mc="http://schemas.openxmlformats.org/markup-compatibility/2006" xmlns:aink="http://schemas.microsoft.com/office/drawing/2016/ink" xmlns:am3d="http://schemas.microsoft.com/office/drawing/2017/model3d" xmlns:o="urn:schemas-microsoft-com:office:office" xmlns:oel="http://schemas.microsoft.com/office/2019/extlst" xmlns:r="http://schemas.openxmlformats.org/officeDocument/2006/relationships" xmlns:m="http://schemas.openxmlformats.org/officeDocument/2006/math" xmlns:v="urn:schemas-microsoft-com:vml" xmlns:wp14="http://schemas.microsoft.com/office/word/2010/wordprocessingDrawing" xmlns:wp="http://schemas.openxmlformats.org/drawingml/2006/wordprocessingDrawing" xmlns:w10="urn:schemas-microsoft-com:office:word" xmlns:w="http://schemas.openxmlformats.org/wordprocessingml/2006/main" xmlns:w14="http://schemas.microsoft.com/office/word/2010/wordml" xmlns:w15="http://schemas.microsoft.com/office/word/2012/wordml" xmlns:w16cex="http://schemas.microsoft.com/office/word/2018/wordml/cex" xmlns:w16cid="http://schemas.microsoft.com/office/word/2016/wordml/cid" xmlns:w16="http://schemas.microsoft.com/office/word/2018/wordml" xmlns:w16du="http://schemas.microsoft.com/office/word/2023/wordml/word16du" xmlns:w16sdtdh="http://schemas.microsoft.com/office/word/2020/wordml/sdtdatahash" xmlns:w16se="http://schemas.microsoft.com/office/word/2015/wordml/symex" xmlns:wpg="http://schemas.microsoft.com/office/word/2010/wordprocessingGroup" xmlns:wpi="http://schemas.microsoft.com/office/word/2010/wordprocessingInk" xmlns:wne="http://schemas.microsoft.com/office/word/2006/wordml" xmlns:wps="http://schemas.microsoft.com/office/word/2010/wordprocessingShape" mc:Ignorable="w14 w15 w16se w16cid w16 w16cex w16sdtdh w16du wp14">
   <w:abstractNum w:abstractNumId="0" w15:restartNumberingAfterBreak="0">
     <w:nsid w:val="04945196"/>
     <w:multiLevelType w:val="hybridMultilevel"/>
@@ -3918,7 +3234,7 @@
 </file>
 
 <file path=word/styles.xml><?xml version="1.0" encoding="utf-8"?>
-<w:styles xmlns:mc="http://schemas.openxmlformats.org/markup-compatibility/2006" xmlns:r="http://schemas.openxmlformats.org/officeDocument/2006/relationships" xmlns:w="http://schemas.openxmlformats.org/wordprocessingml/2006/main" xmlns:w14="http://schemas.microsoft.com/office/word/2010/wordml" xmlns:w15="http://schemas.microsoft.com/office/word/2012/wordml" xmlns:w16cex="http://schemas.microsoft.com/office/word/2018/wordml/cex" xmlns:w16cid="http://schemas.microsoft.com/office/word/2016/wordml/cid" xmlns:w16="http://schemas.microsoft.com/office/word/2018/wordml" xmlns:w16sdtdh="http://schemas.microsoft.com/office/word/2020/wordml/sdtdatahash" xmlns:w16se="http://schemas.microsoft.com/office/word/2015/wordml/symex" mc:Ignorable="w14 w15 w16se w16cid w16 w16cex w16sdtdh">
+<w:styles xmlns:mc="http://schemas.openxmlformats.org/markup-compatibility/2006" xmlns:r="http://schemas.openxmlformats.org/officeDocument/2006/relationships" xmlns:w="http://schemas.openxmlformats.org/wordprocessingml/2006/main" xmlns:w14="http://schemas.microsoft.com/office/word/2010/wordml" xmlns:w15="http://schemas.microsoft.com/office/word/2012/wordml" xmlns:w16cex="http://schemas.microsoft.com/office/word/2018/wordml/cex" xmlns:w16cid="http://schemas.microsoft.com/office/word/2016/wordml/cid" xmlns:w16="http://schemas.microsoft.com/office/word/2018/wordml" xmlns:w16du="http://schemas.microsoft.com/office/word/2023/wordml/word16du" xmlns:w16sdtdh="http://schemas.microsoft.com/office/word/2020/wordml/sdtdatahash" xmlns:w16se="http://schemas.microsoft.com/office/word/2015/wordml/symex" mc:Ignorable="w14 w15 w16se w16cid w16 w16cex w16sdtdh w16du">
   <w:docDefaults>
     <w:rPrDefault>
       <w:rPr>

</xml_diff>